<commit_message>
basic html site added with google map
</commit_message>
<xml_diff>
--- a/Skeleton Structure for Project.docx
+++ b/Skeleton Structure for Project.docx
@@ -122,6 +122,7 @@
         </w:rPr>
         <w:t xml:space="preserve">     </w:t>
       </w:r>
+      <w:proofErr w:type="spellStart"/>
       <w:r>
         <w:rPr>
           <w:rFonts w:ascii="Courier New" w:eastAsia="Times New Roman" w:hAnsi="Courier New" w:cs="Courier New"/>
@@ -132,6 +133,7 @@
         </w:rPr>
         <w:t>src</w:t>
       </w:r>
+      <w:proofErr w:type="spellEnd"/>
       <w:r>
         <w:rPr>
           <w:rFonts w:ascii="Courier New" w:eastAsia="Times New Roman" w:hAnsi="Courier New" w:cs="Courier New"/>
@@ -433,7 +435,29 @@
           <w:lang w:eastAsia="en-IE"/>
         </w:rPr>
         <w:tab/>
-        <w:t>/css</w:t>
+        <w:t>/</w:t>
+      </w:r>
+      <w:proofErr w:type="spellStart"/>
+      <w:r>
+        <w:rPr>
+          <w:rFonts w:ascii="Courier New" w:eastAsia="Times New Roman" w:hAnsi="Courier New" w:cs="Courier New"/>
+          <w:color w:val="8B98B8"/>
+          <w:sz w:val="20"/>
+          <w:szCs w:val="20"/>
+          <w:lang w:eastAsia="en-IE"/>
+        </w:rPr>
+        <w:t>css</w:t>
+      </w:r>
+      <w:proofErr w:type="spellEnd"/>
+      <w:r>
+        <w:rPr>
+          <w:rFonts w:ascii="Courier New" w:eastAsia="Times New Roman" w:hAnsi="Courier New" w:cs="Courier New"/>
+          <w:color w:val="8B98B8"/>
+          <w:sz w:val="20"/>
+          <w:szCs w:val="20"/>
+          <w:lang w:eastAsia="en-IE"/>
+        </w:rPr>
+        <w:t xml:space="preserve"> # stylesheets for website</w:t>
       </w:r>
     </w:p>
     <w:p>
@@ -479,6 +503,16 @@
         <w:tab/>
         <w:t>/images</w:t>
       </w:r>
+      <w:r>
+        <w:rPr>
+          <w:rFonts w:ascii="Courier New" w:eastAsia="Times New Roman" w:hAnsi="Courier New" w:cs="Courier New"/>
+          <w:color w:val="8B98B8"/>
+          <w:sz w:val="20"/>
+          <w:szCs w:val="20"/>
+          <w:lang w:eastAsia="en-IE"/>
+        </w:rPr>
+        <w:t xml:space="preserve"> # background images for website</w:t>
+      </w:r>
     </w:p>
     <w:p>
       <w:pPr>
@@ -521,54 +555,52 @@
           <w:lang w:eastAsia="en-IE"/>
         </w:rPr>
         <w:tab/>
-        <w:t>/js</w:t>
-      </w:r>
-    </w:p>
-    <w:p>
-      <w:pPr>
-        <w:shd w:val="clear" w:color="auto" w:fill="FAFAFA"/>
-        <w:tabs>
-          <w:tab w:val="left" w:pos="709"/>
-          <w:tab w:val="left" w:pos="916"/>
-          <w:tab w:val="left" w:pos="1832"/>
-          <w:tab w:val="left" w:pos="2748"/>
-          <w:tab w:val="left" w:pos="3664"/>
-          <w:tab w:val="left" w:pos="4580"/>
-          <w:tab w:val="left" w:pos="5496"/>
-          <w:tab w:val="left" w:pos="6412"/>
-          <w:tab w:val="left" w:pos="7328"/>
-          <w:tab w:val="left" w:pos="8244"/>
-          <w:tab w:val="left" w:pos="9160"/>
-          <w:tab w:val="left" w:pos="10076"/>
-          <w:tab w:val="left" w:pos="10992"/>
-          <w:tab w:val="left" w:pos="11908"/>
-          <w:tab w:val="left" w:pos="12824"/>
-          <w:tab w:val="left" w:pos="13740"/>
-          <w:tab w:val="left" w:pos="14656"/>
-        </w:tabs>
-        <w:wordWrap w:val="0"/>
-        <w:spacing w:after="0" w:line="405" w:lineRule="atLeast"/>
-        <w:rPr>
-          <w:rFonts w:ascii="Courier New" w:eastAsia="Times New Roman" w:hAnsi="Courier New" w:cs="Courier New"/>
-          <w:color w:val="8B98B8"/>
-          <w:sz w:val="20"/>
-          <w:szCs w:val="20"/>
-          <w:lang w:eastAsia="en-IE"/>
-        </w:rPr>
-      </w:pPr>
-      <w:r>
-        <w:rPr>
-          <w:rFonts w:ascii="Courier New" w:eastAsia="Times New Roman" w:hAnsi="Courier New" w:cs="Courier New"/>
-          <w:color w:val="8B98B8"/>
-          <w:sz w:val="20"/>
-          <w:szCs w:val="20"/>
-          <w:lang w:eastAsia="en-IE"/>
-        </w:rPr>
-        <w:tab/>
-        <w:t>/templates</w:t>
-      </w:r>
-      <w:bookmarkStart w:id="0" w:name="_GoBack"/>
-      <w:bookmarkEnd w:id="0"/>
+        <w:t>/</w:t>
+      </w:r>
+      <w:proofErr w:type="spellStart"/>
+      <w:r>
+        <w:rPr>
+          <w:rFonts w:ascii="Courier New" w:eastAsia="Times New Roman" w:hAnsi="Courier New" w:cs="Courier New"/>
+          <w:color w:val="8B98B8"/>
+          <w:sz w:val="20"/>
+          <w:szCs w:val="20"/>
+          <w:lang w:eastAsia="en-IE"/>
+        </w:rPr>
+        <w:t>js</w:t>
+      </w:r>
+      <w:proofErr w:type="spellEnd"/>
+      <w:r>
+        <w:rPr>
+          <w:rFonts w:ascii="Courier New" w:eastAsia="Times New Roman" w:hAnsi="Courier New" w:cs="Courier New"/>
+          <w:color w:val="8B98B8"/>
+          <w:sz w:val="20"/>
+          <w:szCs w:val="20"/>
+          <w:lang w:eastAsia="en-IE"/>
+        </w:rPr>
+        <w:t xml:space="preserve"> # any </w:t>
+      </w:r>
+      <w:proofErr w:type="spellStart"/>
+      <w:r>
+        <w:rPr>
+          <w:rFonts w:ascii="Courier New" w:eastAsia="Times New Roman" w:hAnsi="Courier New" w:cs="Courier New"/>
+          <w:color w:val="8B98B8"/>
+          <w:sz w:val="20"/>
+          <w:szCs w:val="20"/>
+          <w:lang w:eastAsia="en-IE"/>
+        </w:rPr>
+        <w:t>javascript</w:t>
+      </w:r>
+      <w:proofErr w:type="spellEnd"/>
+      <w:r>
+        <w:rPr>
+          <w:rFonts w:ascii="Courier New" w:eastAsia="Times New Roman" w:hAnsi="Courier New" w:cs="Courier New"/>
+          <w:color w:val="8B98B8"/>
+          <w:sz w:val="20"/>
+          <w:szCs w:val="20"/>
+          <w:lang w:eastAsia="en-IE"/>
+        </w:rPr>
+        <w:t xml:space="preserve"> used</w:t>
+      </w:r>
     </w:p>
     <w:p>
       <w:pPr>
@@ -639,7 +671,19 @@
           <w:szCs w:val="20"/>
           <w:lang w:eastAsia="en-IE"/>
         </w:rPr>
-        <w:t xml:space="preserve"> install project later and provide basic info.</w:t>
+        <w:t xml:space="preserve"> install project later and provide </w:t>
+      </w:r>
+      <w:bookmarkStart w:id="0" w:name="_GoBack"/>
+      <w:bookmarkEnd w:id="0"/>
+      <w:r>
+        <w:rPr>
+          <w:rFonts w:ascii="Courier New" w:eastAsia="Times New Roman" w:hAnsi="Courier New" w:cs="Courier New"/>
+          <w:color w:val="A8D08D" w:themeColor="accent6" w:themeTint="99"/>
+          <w:sz w:val="20"/>
+          <w:szCs w:val="20"/>
+          <w:lang w:eastAsia="en-IE"/>
+        </w:rPr>
+        <w:t>basic info.</w:t>
       </w:r>
     </w:p>
     <w:p>

</xml_diff>